<commit_message>
Add Abstract and Introduction. Start Related work section.
</commit_message>
<xml_diff>
--- a/doc/Report.docx
+++ b/doc/Report.docx
@@ -5,6 +5,7 @@
     <w:p>
       <w:pPr>
         <w:pStyle w:val="Title"/>
+        <w:jc w:val="center"/>
         <w:rPr>
           <w:rFonts w:eastAsia="MS Mincho"/>
         </w:rPr>
@@ -16,20 +17,17 @@
         <w:t>Using Image Processing to Identify and Score Darts thrown into a Dartboard</w:t>
       </w:r>
     </w:p>
-    <w:p>
-      <w:pPr>
+    <w:p/>
+    <w:p>
+      <w:pPr>
+        <w:pStyle w:val="Author"/>
         <w:rPr>
           <w:rFonts w:eastAsia="MS Mincho"/>
         </w:rPr>
-      </w:pPr>
-    </w:p>
-    <w:p>
-      <w:pPr>
-        <w:pStyle w:val="Author"/>
-        <w:rPr>
-          <w:rFonts w:eastAsia="MS Mincho"/>
-        </w:rPr>
         <w:sectPr>
+          <w:endnotePr>
+            <w:numFmt w:val="decimal"/>
+          </w:endnotePr>
           <w:pgSz w:w="11909" w:h="16834" w:code="9"/>
           <w:pgMar w:top="1080" w:right="734" w:bottom="2434" w:left="734" w:header="720" w:footer="720" w:gutter="0"/>
           <w:cols w:space="720"/>
@@ -80,11 +78,13 @@
         <w:pStyle w:val="Affiliation"/>
         <w:rPr>
           <w:rFonts w:eastAsia="MS Mincho"/>
+          <w:lang w:val="de-DE"/>
         </w:rPr>
       </w:pPr>
       <w:r>
         <w:rPr>
           <w:rFonts w:eastAsia="MS Mincho"/>
+          <w:lang w:val="de-DE"/>
         </w:rPr>
         <w:t>UTCN</w:t>
       </w:r>
@@ -94,13 +94,15 @@
         <w:pStyle w:val="Affiliation"/>
         <w:rPr>
           <w:rFonts w:eastAsia="MS Mincho"/>
-        </w:rPr>
-      </w:pPr>
-      <w:hyperlink r:id="rId5" w:history="1">
+          <w:lang w:val="de-DE"/>
+        </w:rPr>
+      </w:pPr>
+      <w:hyperlink r:id="rId8" w:history="1">
         <w:r>
           <w:rPr>
             <w:rStyle w:val="Hyperlink"/>
             <w:rFonts w:eastAsia="MS Mincho"/>
+            <w:lang w:val="de-DE"/>
           </w:rPr>
           <w:t>gergo_13@me.com</w:t>
         </w:r>
@@ -159,6 +161,9 @@
           <w:rFonts w:eastAsia="MS Mincho"/>
         </w:rPr>
         <w:sectPr>
+          <w:endnotePr>
+            <w:numFmt w:val="decimal"/>
+          </w:endnotePr>
           <w:type w:val="continuous"/>
           <w:pgSz w:w="11909" w:h="16834" w:code="9"/>
           <w:pgMar w:top="1080" w:right="734" w:bottom="2434" w:left="734" w:header="720" w:footer="720" w:gutter="0"/>
@@ -169,7 +174,7 @@
           <w:docGrid w:linePitch="360"/>
         </w:sectPr>
       </w:pPr>
-      <w:hyperlink r:id="rId6" w:history="1">
+      <w:hyperlink r:id="rId9" w:history="1">
         <w:r>
           <w:rPr>
             <w:rStyle w:val="Hyperlink"/>
@@ -199,19 +204,13 @@
         </w:rPr>
       </w:pPr>
     </w:p>
-    <w:p>
-      <w:pPr>
-        <w:rPr>
-          <w:rFonts w:eastAsia="MS Mincho"/>
-        </w:rPr>
-      </w:pPr>
-    </w:p>
-    <w:p>
-      <w:pPr>
-        <w:rPr>
-          <w:rFonts w:eastAsia="MS Mincho"/>
-        </w:rPr>
+    <w:p/>
+    <w:p>
+      <w:pPr>
         <w:sectPr>
+          <w:endnotePr>
+            <w:numFmt w:val="decimal"/>
+          </w:endnotePr>
           <w:type w:val="continuous"/>
           <w:pgSz w:w="11909" w:h="16834" w:code="9"/>
           <w:pgMar w:top="1080" w:right="734" w:bottom="2434" w:left="734" w:header="720" w:footer="720" w:gutter="0"/>
@@ -244,29 +243,14 @@
       <w:r>
         <w:rPr>
           <w:rFonts w:eastAsia="MS Mincho"/>
-          <w:color w:val="FF0000"/>
-        </w:rPr>
-        <w:t xml:space="preserve"> </w:t>
+        </w:rPr>
+        <w:t>The following</w:t>
       </w:r>
       <w:r>
         <w:rPr>
           <w:rFonts w:eastAsia="MS Mincho"/>
         </w:rPr>
-        <w:t>(</w:t>
-      </w:r>
-      <w:r>
-        <w:rPr>
-          <w:rFonts w:eastAsia="MS Mincho"/>
-          <w:b w:val="0"/>
-          <w:i/>
-        </w:rPr>
-        <w:t>Abstract</w:t>
-      </w:r>
-      <w:r>
-        <w:rPr>
-          <w:rFonts w:eastAsia="MS Mincho"/>
-        </w:rPr>
-        <w:t>)</w:t>
+        <w:t xml:space="preserve"> document is a report for an image processing project at the Technical University in Cluj-Napoca. The aim of the project is to get familiar with computer vision and image processing using OpenGL. The project examines the problem of keeping the score in a game of darts. Currently players must manually count the score or use less professional digital boards. In this paper the author presents a proposed solution for this problem.</w:t>
       </w:r>
     </w:p>
     <w:p>
@@ -356,97 +340,372 @@
     </w:p>
     <w:p>
       <w:pPr>
+        <w:pStyle w:val="Heading2"/>
+      </w:pPr>
+      <w:r>
+        <w:t>Topic context</w:t>
+      </w:r>
+    </w:p>
+    <w:p>
+      <w:pPr>
         <w:pStyle w:val="BodyText"/>
       </w:pPr>
       <w:r>
-        <w:tab/>
-      </w:r>
-      <w:r>
-        <w:t>Introduction.</w:t>
-      </w:r>
-      <w:bookmarkStart w:id="0" w:name="_GoBack"/>
+        <w:t xml:space="preserve">“Darts” is a two-player-game, in which each player should score points. Each of the two players </w:t>
+      </w:r>
+      <w:r>
+        <w:t xml:space="preserve">has three darts. Players throw their darts into a circular target, usually attached to a wall. The target is divided into 20 slices, each slice having a value from 1 to 20. A slice also has two special zones, that together make a double and triple ring. A dart thrown in these regions multiplies the score. There is also a third, smaller ring, called the “bull’s eye”, that is situated at the center of the circular target. To make a distinction between regions, normal regions (without multipliers) are usually colored black and white, while the multiplier regions (doubles and triples) are colored in green and red. These colors appear alternately, so that it is easy to decide in which zone a </w:t>
+      </w:r>
+      <w:r>
+        <w:t>dart</w:t>
+      </w:r>
+      <w:r>
+        <w:t xml:space="preserve"> belongs to.</w:t>
+      </w:r>
+    </w:p>
+    <w:p>
+      <w:pPr>
+        <w:pStyle w:val="Heading2"/>
+      </w:pPr>
+      <w:bookmarkStart w:id="0" w:name="_Ref481440764"/>
+      <w:r>
+        <w:t>Issues that should be resolved</w:t>
+      </w:r>
       <w:bookmarkEnd w:id="0"/>
     </w:p>
     <w:p>
-      <w:pPr>
-        <w:pStyle w:val="Heading1"/>
-      </w:pPr>
-      <w:r>
-        <w:t>RELATED WORK</w:t>
-      </w:r>
-    </w:p>
-    <w:p>
-      <w:pPr>
-        <w:ind w:firstLine="720"/>
-        <w:jc w:val="both"/>
-      </w:pPr>
-      <w:r>
-        <w:t>Related work.</w:t>
-      </w:r>
-    </w:p>
-    <w:p>
-      <w:pPr>
-        <w:pStyle w:val="Heading1"/>
-      </w:pPr>
-      <w:r>
-        <w:t>PROPOSED SOLUTION</w:t>
-      </w:r>
-    </w:p>
-    <w:p>
-      <w:pPr>
-        <w:pStyle w:val="Heading1"/>
-      </w:pPr>
-      <w:r>
-        <w:t>EXPERIMENTAL RESULTS</w:t>
-      </w:r>
-    </w:p>
-    <w:p>
-      <w:pPr>
-        <w:pStyle w:val="Heading1"/>
-      </w:pPr>
-      <w:r>
-        <w:t>CONCLUSIONS</w:t>
-      </w:r>
-    </w:p>
-    <w:p>
-      <w:pPr>
-        <w:pStyle w:val="Heading5"/>
-        <w:rPr>
-          <w:rFonts w:eastAsia="MS Mincho"/>
-        </w:rPr>
-      </w:pPr>
-      <w:r>
-        <w:rPr>
-          <w:rFonts w:eastAsia="MS Mincho"/>
-        </w:rPr>
-        <w:t>References</w:t>
-      </w:r>
-    </w:p>
-    <w:p>
-      <w:pPr>
-        <w:pStyle w:val="references"/>
+      <w:r>
+        <w:t>During a match (that may be competitive or just at a hobby level), players must count their score at each round. Although this implies only basic mathematical operations (addition, subtraction and multiply), it can get hard to count the score. Also, keeping the score in a written form becomes unavoidable.</w:t>
+      </w:r>
+    </w:p>
+    <w:p>
+      <w:r>
+        <w:t>Some players even choose digital dart boards made of plastic that can detect and keep score using built-in sensors. These boards are however prone to break and their quality is bad. These types of boards are a solution for the score-keeping problem, however a proper solution should not reduce the quality of the game.</w:t>
+      </w:r>
+    </w:p>
+    <w:p>
+      <w:pPr>
+        <w:pStyle w:val="Heading2"/>
+      </w:pPr>
+      <w:r>
+        <w:t>Proposed objectives</w:t>
+      </w:r>
+    </w:p>
+    <w:p>
+      <w:r>
+        <w:t>A good solution should be one that does not affect the quality of the game but it can still count the score. This may be achieved by image processing on an already existing dart board.</w:t>
+      </w:r>
+    </w:p>
+    <w:p>
+      <w:r>
+        <w:t>The</w:t>
+      </w:r>
+      <w:r>
+        <w:t xml:space="preserve"> method presented in this paper</w:t>
+      </w:r>
+      <w:r>
+        <w:t xml:space="preserve"> takes images from a fixed position. The first image always captures the empty dart board to determine the regions of the board. Then at each round, the application detects the darts thrown into the board and counts the score.</w:t>
+      </w:r>
+    </w:p>
+    <w:p>
+      <w:r>
+        <w:t>The objectives can be summarized as the following tasks:</w:t>
+      </w:r>
+    </w:p>
+    <w:p>
+      <w:pPr>
+        <w:pStyle w:val="ListParagraph"/>
         <w:numPr>
           <w:ilvl w:val="0"/>
-          <w:numId w:val="0"/>
+          <w:numId w:val="13"/>
         </w:numPr>
-        <w:rPr>
-          <w:rFonts w:eastAsia="MS Mincho"/>
-        </w:rPr>
+      </w:pPr>
+      <w:r>
+        <w:t>To segment the image representing the dart board into regions – each region corresponds to a value;</w:t>
+      </w:r>
+    </w:p>
+    <w:p>
+      <w:pPr>
+        <w:pStyle w:val="ListParagraph"/>
+        <w:numPr>
+          <w:ilvl w:val="0"/>
+          <w:numId w:val="13"/>
+        </w:numPr>
+      </w:pPr>
+      <w:r>
+        <w:t>To detect the region where the darts are being thrown – and consequently to be able to count the score.</w:t>
+      </w:r>
+    </w:p>
+    <w:p>
+      <w:pPr>
+        <w:pStyle w:val="Heading2"/>
+      </w:pPr>
+      <w:r>
+        <w:t>Documentation structure</w:t>
+      </w:r>
+    </w:p>
+    <w:p>
+      <w:r>
+        <w:t>&lt;structure of the next parts&gt;</w:t>
+      </w:r>
+    </w:p>
+    <w:p>
+      <w:pPr>
+        <w:pStyle w:val="Heading1"/>
+      </w:pPr>
+      <w:r>
+        <w:t>RELATED WORK</w:t>
+      </w:r>
+    </w:p>
+    <w:p>
+      <w:pPr>
+        <w:pStyle w:val="Heading2"/>
+      </w:pPr>
+      <w:r>
+        <w:t>E</w:t>
+      </w:r>
+      <w:r>
+        <w:t>xisting literature</w:t>
+      </w:r>
+    </w:p>
+    <w:p>
+      <w:r>
+        <w:t>The project with the same title as tis paper (and many others) was inspired by another image processing project at the Stanford University</w:t>
+      </w:r>
+      <w:r>
+        <w:t xml:space="preserve">’s </w:t>
+      </w:r>
+      <w:r>
+        <w:t>Digital Image Processing</w:t>
+      </w:r>
+      <w:r>
+        <w:rPr>
+          <w:rStyle w:val="EndnoteReference"/>
+        </w:rPr>
+        <w:endnoteReference w:id="1"/>
+      </w:r>
+      <w:r>
+        <w:t xml:space="preserve"> course.</w:t>
+      </w:r>
+      <w:r>
+        <w:t xml:space="preserve"> Several other projects can also be found on the </w:t>
+      </w:r>
+      <w:r>
+        <w:t>Student-Proposed Projects</w:t>
+      </w:r>
+      <w:r>
+        <w:rPr>
+          <w:rStyle w:val="EndnoteReference"/>
+          <w:vertAlign w:val="baseline"/>
+        </w:rPr>
+        <w:t xml:space="preserve"> </w:t>
+      </w:r>
+      <w:r>
+        <w:t>section</w:t>
+      </w:r>
+      <w:r>
+        <w:rPr>
+          <w:rStyle w:val="EndnoteReference"/>
+        </w:rPr>
+        <w:endnoteReference w:id="2"/>
+      </w:r>
+      <w:r>
+        <w:t>.</w:t>
+      </w:r>
+    </w:p>
+    <w:p>
+      <w:r>
+        <w:t>The project entitled “</w:t>
+      </w:r>
+      <w:r>
+        <w:t>Using Image Processing to Identify and Score Darts thrown into a Dartboard</w:t>
+      </w:r>
+      <w:r>
+        <w:t xml:space="preserve">” belongs to </w:t>
+      </w:r>
+      <w:r>
+        <w:t>Jacob D. Delaney</w:t>
+      </w:r>
+      <w:r>
+        <w:t xml:space="preserve"> and its report</w:t>
+      </w:r>
+      <w:r>
+        <w:rPr>
+          <w:rStyle w:val="EndnoteReference"/>
+        </w:rPr>
+        <w:endnoteReference w:id="3"/>
+      </w:r>
+      <w:r>
+        <w:t xml:space="preserve"> can also be found on the </w:t>
+      </w:r>
+      <w:r>
+        <w:t>Student-Proposed Projects</w:t>
+      </w:r>
+      <w:r>
+        <w:rPr>
+          <w:rStyle w:val="EndnoteReference"/>
+          <w:vertAlign w:val="baseline"/>
+        </w:rPr>
+        <w:t xml:space="preserve"> </w:t>
+      </w:r>
+      <w:r>
+        <w:t>section</w:t>
+      </w:r>
+      <w:r>
+        <w:t>.</w:t>
+      </w:r>
+    </w:p>
+    <w:p>
+      <w:r>
+        <w:t xml:space="preserve">I have not found other papers that deal with the same problem as the one described in </w:t>
+      </w:r>
+      <w:r>
+        <w:fldChar w:fldCharType="begin"/>
+      </w:r>
+      <w:r>
+        <w:instrText xml:space="preserve"> REF _Ref481440764 \w \h </w:instrText>
+      </w:r>
+      <w:r>
+        <w:fldChar w:fldCharType="separate"/>
+      </w:r>
+      <w:r>
+        <w:t>I.B</w:t>
+      </w:r>
+      <w:r>
+        <w:fldChar w:fldCharType="end"/>
+      </w:r>
+      <w:r>
+        <w:t>, however it was easy to research on problems dealing with image processing in OpenGL. The laboratory guides</w:t>
+      </w:r>
+      <w:r>
+        <w:rPr>
+          <w:rStyle w:val="EndnoteReference"/>
+        </w:rPr>
+        <w:endnoteReference w:id="4"/>
+      </w:r>
+      <w:r>
+        <w:t xml:space="preserve"> were also helpful in understanding the main concepts that are used in this project.</w:t>
+      </w:r>
+    </w:p>
+    <w:p>
+      <w:pPr>
+        <w:pStyle w:val="Heading2"/>
+      </w:pPr>
+      <w:r>
+        <w:lastRenderedPageBreak/>
+        <w:t>Methods that can be applied</w:t>
+      </w:r>
+    </w:p>
+    <w:p>
+      <w:pPr>
+        <w:pStyle w:val="ListParagraph"/>
+        <w:numPr>
+          <w:ilvl w:val="0"/>
+          <w:numId w:val="14"/>
+        </w:numPr>
+      </w:pPr>
+      <w:r>
+        <w:t>thresholding</w:t>
+      </w:r>
+      <w:r>
+        <w:t>;</w:t>
+      </w:r>
+    </w:p>
+    <w:p>
+      <w:pPr>
+        <w:pStyle w:val="ListParagraph"/>
+        <w:numPr>
+          <w:ilvl w:val="0"/>
+          <w:numId w:val="14"/>
+        </w:numPr>
+      </w:pPr>
+      <w:r>
+        <w:t>morphological processing</w:t>
+      </w:r>
+      <w:r>
+        <w:t>;</w:t>
+      </w:r>
+    </w:p>
+    <w:p>
+      <w:pPr>
+        <w:pStyle w:val="ListParagraph"/>
+        <w:numPr>
+          <w:ilvl w:val="0"/>
+          <w:numId w:val="14"/>
+        </w:numPr>
+      </w:pPr>
+      <w:r>
+        <w:t>image segmentation</w:t>
+      </w:r>
+      <w:r>
+        <w:t>.</w:t>
+      </w:r>
+    </w:p>
+    <w:p>
+      <w:pPr>
+        <w:pStyle w:val="Heading2"/>
+      </w:pPr>
+      <w:r>
+        <w:t>Possible solutions</w:t>
+      </w:r>
+    </w:p>
+    <w:p>
+      <w:r>
+        <w:t>&lt;MATLAB solution&gt;</w:t>
+      </w:r>
+    </w:p>
+    <w:p>
+      <w:pPr>
+        <w:pStyle w:val="Heading1"/>
+      </w:pPr>
+      <w:r>
+        <w:t>PROPOSED SOLUTION</w:t>
+      </w:r>
+    </w:p>
+    <w:p>
+      <w:pPr>
+        <w:pStyle w:val="Heading1"/>
+      </w:pPr>
+      <w:r>
+        <w:t>EXPERIMENTAL RESULTS</w:t>
+      </w:r>
+    </w:p>
+    <w:p>
+      <w:pPr>
+        <w:pStyle w:val="Heading1"/>
+      </w:pPr>
+      <w:r>
+        <w:t>CONCLUSIONS</w:t>
+      </w:r>
+    </w:p>
+    <w:p>
+      <w:pPr>
+        <w:pStyle w:val="Heading5"/>
         <w:sectPr>
+          <w:endnotePr>
+            <w:numFmt w:val="decimal"/>
+          </w:endnotePr>
           <w:type w:val="continuous"/>
           <w:pgSz w:w="11909" w:h="16834" w:code="9"/>
           <w:pgMar w:top="1080" w:right="734" w:bottom="2434" w:left="734" w:header="720" w:footer="720" w:gutter="0"/>
           <w:cols w:num="2" w:space="360"/>
           <w:docGrid w:linePitch="360"/>
+          <w15:footnoteColumns w:val="2"/>
         </w:sectPr>
       </w:pPr>
-    </w:p>
-    <w:p>
-      <w:pPr>
-        <w:jc w:val="both"/>
+      <w:r>
+        <w:t>Reference</w:t>
+      </w:r>
+    </w:p>
+    <w:p>
+      <w:pPr>
+        <w:ind w:firstLine="0"/>
       </w:pPr>
     </w:p>
     <w:sectPr>
+      <w:endnotePr>
+        <w:numFmt w:val="decimal"/>
+      </w:endnotePr>
       <w:type w:val="continuous"/>
       <w:pgSz w:w="11909" w:h="16834" w:code="9"/>
       <w:pgMar w:top="1080" w:right="734" w:bottom="2434" w:left="734" w:header="720" w:footer="720" w:gutter="0"/>
@@ -457,6 +716,158 @@
 </w:document>
 </file>
 
+<file path=word/endnotes.xml><?xml version="1.0" encoding="utf-8"?>
+<w:endnotes xmlns:wpc="http://schemas.microsoft.com/office/word/2010/wordprocessingCanvas" xmlns:cx="http://schemas.microsoft.com/office/drawing/2014/chartex" xmlns:cx1="http://schemas.microsoft.com/office/drawing/2015/9/8/chartex" xmlns:cx2="http://schemas.microsoft.com/office/drawing/2015/10/21/chartex" xmlns:cx3="http://schemas.microsoft.com/office/drawing/2016/5/9/chartex" xmlns:cx4="http://schemas.microsoft.com/office/drawing/2016/5/10/chartex" xmlns:cx5="http://schemas.microsoft.com/office/drawing/2016/5/11/chartex" xmlns:mc="http://schemas.openxmlformats.org/markup-compatibility/2006" xmlns:o="urn:schemas-microsoft-com:office:office" xmlns:r="http://schemas.openxmlformats.org/officeDocument/2006/relationships" xmlns:m="http://schemas.openxmlformats.org/officeDocument/2006/math" xmlns:v="urn:schemas-microsoft-com:vml" xmlns:wp14="http://schemas.microsoft.com/office/word/2010/wordprocessingDrawing" xmlns:wp="http://schemas.openxmlformats.org/drawingml/2006/wordprocessingDrawing" xmlns:w10="urn:schemas-microsoft-com:office:word" xmlns:w="http://schemas.openxmlformats.org/wordprocessingml/2006/main" xmlns:w14="http://schemas.microsoft.com/office/word/2010/wordml" xmlns:w15="http://schemas.microsoft.com/office/word/2012/wordml" xmlns:w16se="http://schemas.microsoft.com/office/word/2015/wordml/symex" xmlns:wpg="http://schemas.microsoft.com/office/word/2010/wordprocessingGroup" xmlns:wpi="http://schemas.microsoft.com/office/word/2010/wordprocessingInk" xmlns:wne="http://schemas.microsoft.com/office/word/2006/wordml" xmlns:wps="http://schemas.microsoft.com/office/word/2010/wordprocessingShape" mc:Ignorable="w14 w15 w16se wp14">
+  <w:endnote w:type="separator" w:id="-1">
+    <w:p>
+      <w:pPr>
+        <w:spacing w:after="0" w:line="240" w:lineRule="auto"/>
+      </w:pPr>
+      <w:r>
+        <w:separator/>
+      </w:r>
+    </w:p>
+  </w:endnote>
+  <w:endnote w:type="continuationSeparator" w:id="0">
+    <w:p>
+      <w:pPr>
+        <w:spacing w:after="0" w:line="240" w:lineRule="auto"/>
+      </w:pPr>
+      <w:r>
+        <w:continuationSeparator/>
+      </w:r>
+    </w:p>
+  </w:endnote>
+  <w:endnote w:id="1">
+    <w:p>
+      <w:pPr>
+        <w:pStyle w:val="EndnoteText"/>
+      </w:pPr>
+      <w:bookmarkStart w:id="1" w:name="_GoBack"/>
+      <w:bookmarkEnd w:id="1"/>
+      <w:r>
+        <w:rPr>
+          <w:rStyle w:val="EndnoteReference"/>
+        </w:rPr>
+        <w:endnoteRef/>
+      </w:r>
+      <w:r>
+        <w:t xml:space="preserve"> </w:t>
+      </w:r>
+      <w:r>
+        <w:t>EE368/CS232: Digital Image Processing</w:t>
+      </w:r>
+      <w:r>
+        <w:t xml:space="preserve">, </w:t>
+      </w:r>
+      <w:r>
+        <w:t>Prof. Gordon Wetzstein</w:t>
+      </w:r>
+    </w:p>
+  </w:endnote>
+  <w:endnote w:id="2">
+    <w:p>
+      <w:pPr>
+        <w:pStyle w:val="EndnoteText"/>
+      </w:pPr>
+      <w:r>
+        <w:rPr>
+          <w:rStyle w:val="EndnoteReference"/>
+        </w:rPr>
+        <w:endnoteRef/>
+      </w:r>
+      <w:r>
+        <w:t xml:space="preserve"> </w:t>
+      </w:r>
+      <w:hyperlink r:id="rId1" w:history="1">
+        <w:r>
+          <w:rPr>
+            <w:rStyle w:val="Hyperlink"/>
+          </w:rPr>
+          <w:t>http://web.stanford.edu/class/ee368/Project_Autumn_1516/index.html</w:t>
+        </w:r>
+      </w:hyperlink>
+      <w:r>
+        <w:t xml:space="preserve"> </w:t>
+      </w:r>
+    </w:p>
+  </w:endnote>
+  <w:endnote w:id="3">
+    <w:p>
+      <w:pPr>
+        <w:pStyle w:val="EndnoteText"/>
+      </w:pPr>
+      <w:r>
+        <w:rPr>
+          <w:rStyle w:val="EndnoteReference"/>
+        </w:rPr>
+        <w:endnoteRef/>
+      </w:r>
+      <w:r>
+        <w:t xml:space="preserve"> </w:t>
+      </w:r>
+      <w:hyperlink r:id="rId2" w:history="1">
+        <w:r>
+          <w:rPr>
+            <w:rStyle w:val="Hyperlink"/>
+          </w:rPr>
+          <w:t>http://web.stanford.edu/class/ee368/Project_Autumn_1516/Reports/Delaney.pdf</w:t>
+        </w:r>
+      </w:hyperlink>
+    </w:p>
+  </w:endnote>
+  <w:endnote w:id="4">
+    <w:p>
+      <w:pPr>
+        <w:pStyle w:val="EndnoteText"/>
+      </w:pPr>
+      <w:r>
+        <w:rPr>
+          <w:rStyle w:val="EndnoteReference"/>
+        </w:rPr>
+        <w:endnoteRef/>
+      </w:r>
+      <w:r>
+        <w:t xml:space="preserve"> </w:t>
+      </w:r>
+      <w:hyperlink r:id="rId3" w:history="1">
+        <w:r>
+          <w:rPr>
+            <w:rStyle w:val="Hyperlink"/>
+          </w:rPr>
+          <w:t>http://users.utcluj.ro/~andrapetrovai/ip.html</w:t>
+        </w:r>
+      </w:hyperlink>
+    </w:p>
+  </w:endnote>
+</w:endnotes>
+</file>
+
+<file path=word/footnotes.xml><?xml version="1.0" encoding="utf-8"?>
+<w:footnotes xmlns:wpc="http://schemas.microsoft.com/office/word/2010/wordprocessingCanvas" xmlns:cx="http://schemas.microsoft.com/office/drawing/2014/chartex" xmlns:cx1="http://schemas.microsoft.com/office/drawing/2015/9/8/chartex" xmlns:cx2="http://schemas.microsoft.com/office/drawing/2015/10/21/chartex" xmlns:cx3="http://schemas.microsoft.com/office/drawing/2016/5/9/chartex" xmlns:cx4="http://schemas.microsoft.com/office/drawing/2016/5/10/chartex" xmlns:cx5="http://schemas.microsoft.com/office/drawing/2016/5/11/chartex" xmlns:mc="http://schemas.openxmlformats.org/markup-compatibility/2006" xmlns:o="urn:schemas-microsoft-com:office:office" xmlns:r="http://schemas.openxmlformats.org/officeDocument/2006/relationships" xmlns:m="http://schemas.openxmlformats.org/officeDocument/2006/math" xmlns:v="urn:schemas-microsoft-com:vml" xmlns:wp14="http://schemas.microsoft.com/office/word/2010/wordprocessingDrawing" xmlns:wp="http://schemas.openxmlformats.org/drawingml/2006/wordprocessingDrawing" xmlns:w10="urn:schemas-microsoft-com:office:word" xmlns:w="http://schemas.openxmlformats.org/wordprocessingml/2006/main" xmlns:w14="http://schemas.microsoft.com/office/word/2010/wordml" xmlns:w15="http://schemas.microsoft.com/office/word/2012/wordml" xmlns:w16se="http://schemas.microsoft.com/office/word/2015/wordml/symex" xmlns:wpg="http://schemas.microsoft.com/office/word/2010/wordprocessingGroup" xmlns:wpi="http://schemas.microsoft.com/office/word/2010/wordprocessingInk" xmlns:wne="http://schemas.microsoft.com/office/word/2006/wordml" xmlns:wps="http://schemas.microsoft.com/office/word/2010/wordprocessingShape" mc:Ignorable="w14 w15 w16se wp14">
+  <w:footnote w:type="separator" w:id="-1">
+    <w:p>
+      <w:pPr>
+        <w:spacing w:after="0" w:line="240" w:lineRule="auto"/>
+      </w:pPr>
+      <w:r>
+        <w:separator/>
+      </w:r>
+    </w:p>
+  </w:footnote>
+  <w:footnote w:type="continuationSeparator" w:id="0">
+    <w:p>
+      <w:pPr>
+        <w:spacing w:after="0" w:line="240" w:lineRule="auto"/>
+      </w:pPr>
+      <w:r>
+        <w:continuationSeparator/>
+      </w:r>
+    </w:p>
+  </w:footnote>
+</w:footnotes>
+</file>
+
 <file path=word/numbering.xml><?xml version="1.0" encoding="utf-8"?>
 <w:numbering xmlns:wpc="http://schemas.microsoft.com/office/word/2010/wordprocessingCanvas" xmlns:cx="http://schemas.microsoft.com/office/drawing/2014/chartex" xmlns:cx1="http://schemas.microsoft.com/office/drawing/2015/9/8/chartex" xmlns:cx2="http://schemas.microsoft.com/office/drawing/2015/10/21/chartex" xmlns:cx3="http://schemas.microsoft.com/office/drawing/2016/5/9/chartex" xmlns:cx4="http://schemas.microsoft.com/office/drawing/2016/5/10/chartex" xmlns:cx5="http://schemas.microsoft.com/office/drawing/2016/5/11/chartex" xmlns:mc="http://schemas.openxmlformats.org/markup-compatibility/2006" xmlns:o="urn:schemas-microsoft-com:office:office" xmlns:r="http://schemas.openxmlformats.org/officeDocument/2006/relationships" xmlns:m="http://schemas.openxmlformats.org/officeDocument/2006/math" xmlns:v="urn:schemas-microsoft-com:vml" xmlns:wp14="http://schemas.microsoft.com/office/word/2010/wordprocessingDrawing" xmlns:wp="http://schemas.openxmlformats.org/drawingml/2006/wordprocessingDrawing" xmlns:w10="urn:schemas-microsoft-com:office:word" xmlns:w="http://schemas.openxmlformats.org/wordprocessingml/2006/main" xmlns:w14="http://schemas.microsoft.com/office/word/2010/wordml" xmlns:w15="http://schemas.microsoft.com/office/word/2012/wordml" xmlns:w16se="http://schemas.microsoft.com/office/word/2015/wordml/symex" xmlns:wpg="http://schemas.microsoft.com/office/word/2010/wordprocessingGroup" xmlns:wpi="http://schemas.microsoft.com/office/word/2010/wordprocessingInk" xmlns:wne="http://schemas.microsoft.com/office/word/2006/wordml" xmlns:wps="http://schemas.microsoft.com/office/word/2010/wordprocessingShape" mc:Ignorable="w14 w15 w16se wp14">
   <w:abstractNum w:abstractNumId="0" w15:restartNumberingAfterBreak="0">
@@ -627,6 +1038,7 @@
         <w:strike w:val="0"/>
         <w:dstrike w:val="0"/>
         <w:vanish w:val="0"/>
+        <w:color w:val="000000"/>
         <w:sz w:val="16"/>
         <w:szCs w:val="16"/>
         <w:vertAlign w:val="superscript"/>
@@ -638,11 +1050,6 @@
           <w14:prstDash w14:val="solid"/>
           <w14:bevel/>
         </w14:textOutline>
-        <w14:textFill>
-          <w14:solidFill>
-            <w14:srgbClr w14:val="000000"/>
-          </w14:solidFill>
-        </w14:textFill>
       </w:rPr>
     </w:lvl>
     <w:lvl w:ilvl="1" w:tplc="04090019">
@@ -1162,6 +1569,119 @@
     </w:lvl>
   </w:abstractNum>
   <w:abstractNum w:abstractNumId="6" w15:restartNumberingAfterBreak="0">
+    <w:nsid w:val="600F5F45"/>
+    <w:multiLevelType w:val="hybridMultilevel"/>
+    <w:tmpl w:val="5A920F7A"/>
+    <w:lvl w:ilvl="0" w:tplc="04090001">
+      <w:start w:val="1"/>
+      <w:numFmt w:val="bullet"/>
+      <w:lvlText w:val=""/>
+      <w:lvlJc w:val="left"/>
+      <w:pPr>
+        <w:ind w:left="1008" w:hanging="360"/>
+      </w:pPr>
+      <w:rPr>
+        <w:rFonts w:ascii="Symbol" w:hAnsi="Symbol" w:hint="default"/>
+      </w:rPr>
+    </w:lvl>
+    <w:lvl w:ilvl="1" w:tplc="04090003" w:tentative="1">
+      <w:start w:val="1"/>
+      <w:numFmt w:val="bullet"/>
+      <w:lvlText w:val="o"/>
+      <w:lvlJc w:val="left"/>
+      <w:pPr>
+        <w:ind w:left="1728" w:hanging="360"/>
+      </w:pPr>
+      <w:rPr>
+        <w:rFonts w:ascii="Courier New" w:hAnsi="Courier New" w:cs="Courier New" w:hint="default"/>
+      </w:rPr>
+    </w:lvl>
+    <w:lvl w:ilvl="2" w:tplc="04090005" w:tentative="1">
+      <w:start w:val="1"/>
+      <w:numFmt w:val="bullet"/>
+      <w:lvlText w:val=""/>
+      <w:lvlJc w:val="left"/>
+      <w:pPr>
+        <w:ind w:left="2448" w:hanging="360"/>
+      </w:pPr>
+      <w:rPr>
+        <w:rFonts w:ascii="Wingdings" w:hAnsi="Wingdings" w:hint="default"/>
+      </w:rPr>
+    </w:lvl>
+    <w:lvl w:ilvl="3" w:tplc="04090001" w:tentative="1">
+      <w:start w:val="1"/>
+      <w:numFmt w:val="bullet"/>
+      <w:lvlText w:val=""/>
+      <w:lvlJc w:val="left"/>
+      <w:pPr>
+        <w:ind w:left="3168" w:hanging="360"/>
+      </w:pPr>
+      <w:rPr>
+        <w:rFonts w:ascii="Symbol" w:hAnsi="Symbol" w:hint="default"/>
+      </w:rPr>
+    </w:lvl>
+    <w:lvl w:ilvl="4" w:tplc="04090003" w:tentative="1">
+      <w:start w:val="1"/>
+      <w:numFmt w:val="bullet"/>
+      <w:lvlText w:val="o"/>
+      <w:lvlJc w:val="left"/>
+      <w:pPr>
+        <w:ind w:left="3888" w:hanging="360"/>
+      </w:pPr>
+      <w:rPr>
+        <w:rFonts w:ascii="Courier New" w:hAnsi="Courier New" w:cs="Courier New" w:hint="default"/>
+      </w:rPr>
+    </w:lvl>
+    <w:lvl w:ilvl="5" w:tplc="04090005" w:tentative="1">
+      <w:start w:val="1"/>
+      <w:numFmt w:val="bullet"/>
+      <w:lvlText w:val=""/>
+      <w:lvlJc w:val="left"/>
+      <w:pPr>
+        <w:ind w:left="4608" w:hanging="360"/>
+      </w:pPr>
+      <w:rPr>
+        <w:rFonts w:ascii="Wingdings" w:hAnsi="Wingdings" w:hint="default"/>
+      </w:rPr>
+    </w:lvl>
+    <w:lvl w:ilvl="6" w:tplc="04090001" w:tentative="1">
+      <w:start w:val="1"/>
+      <w:numFmt w:val="bullet"/>
+      <w:lvlText w:val=""/>
+      <w:lvlJc w:val="left"/>
+      <w:pPr>
+        <w:ind w:left="5328" w:hanging="360"/>
+      </w:pPr>
+      <w:rPr>
+        <w:rFonts w:ascii="Symbol" w:hAnsi="Symbol" w:hint="default"/>
+      </w:rPr>
+    </w:lvl>
+    <w:lvl w:ilvl="7" w:tplc="04090003" w:tentative="1">
+      <w:start w:val="1"/>
+      <w:numFmt w:val="bullet"/>
+      <w:lvlText w:val="o"/>
+      <w:lvlJc w:val="left"/>
+      <w:pPr>
+        <w:ind w:left="6048" w:hanging="360"/>
+      </w:pPr>
+      <w:rPr>
+        <w:rFonts w:ascii="Courier New" w:hAnsi="Courier New" w:cs="Courier New" w:hint="default"/>
+      </w:rPr>
+    </w:lvl>
+    <w:lvl w:ilvl="8" w:tplc="04090005" w:tentative="1">
+      <w:start w:val="1"/>
+      <w:numFmt w:val="bullet"/>
+      <w:lvlText w:val=""/>
+      <w:lvlJc w:val="left"/>
+      <w:pPr>
+        <w:ind w:left="6768" w:hanging="360"/>
+      </w:pPr>
+      <w:rPr>
+        <w:rFonts w:ascii="Wingdings" w:hAnsi="Wingdings" w:hint="default"/>
+      </w:rPr>
+    </w:lvl>
+  </w:abstractNum>
+  <w:abstractNum w:abstractNumId="7" w15:restartNumberingAfterBreak="0">
     <w:nsid w:val="6C402C58"/>
     <w:multiLevelType w:val="hybridMultilevel"/>
     <w:tmpl w:val="3C0611EA"/>
@@ -1306,7 +1826,7 @@
       </w:rPr>
     </w:lvl>
   </w:abstractNum>
-  <w:abstractNum w:abstractNumId="7" w15:restartNumberingAfterBreak="0">
+  <w:abstractNum w:abstractNumId="8" w15:restartNumberingAfterBreak="0">
     <w:nsid w:val="6CD32DA8"/>
     <w:multiLevelType w:val="singleLevel"/>
     <w:tmpl w:val="166470C2"/>
@@ -1332,7 +1852,120 @@
       </w:rPr>
     </w:lvl>
   </w:abstractNum>
-  <w:abstractNum w:abstractNumId="8" w15:restartNumberingAfterBreak="0">
+  <w:abstractNum w:abstractNumId="9" w15:restartNumberingAfterBreak="0">
+    <w:nsid w:val="72C94955"/>
+    <w:multiLevelType w:val="hybridMultilevel"/>
+    <w:tmpl w:val="1FBE12DA"/>
+    <w:lvl w:ilvl="0" w:tplc="04090001">
+      <w:start w:val="1"/>
+      <w:numFmt w:val="bullet"/>
+      <w:lvlText w:val=""/>
+      <w:lvlJc w:val="left"/>
+      <w:pPr>
+        <w:ind w:left="1008" w:hanging="360"/>
+      </w:pPr>
+      <w:rPr>
+        <w:rFonts w:ascii="Symbol" w:hAnsi="Symbol" w:hint="default"/>
+      </w:rPr>
+    </w:lvl>
+    <w:lvl w:ilvl="1" w:tplc="04090003" w:tentative="1">
+      <w:start w:val="1"/>
+      <w:numFmt w:val="bullet"/>
+      <w:lvlText w:val="o"/>
+      <w:lvlJc w:val="left"/>
+      <w:pPr>
+        <w:ind w:left="1728" w:hanging="360"/>
+      </w:pPr>
+      <w:rPr>
+        <w:rFonts w:ascii="Courier New" w:hAnsi="Courier New" w:cs="Courier New" w:hint="default"/>
+      </w:rPr>
+    </w:lvl>
+    <w:lvl w:ilvl="2" w:tplc="04090005" w:tentative="1">
+      <w:start w:val="1"/>
+      <w:numFmt w:val="bullet"/>
+      <w:lvlText w:val=""/>
+      <w:lvlJc w:val="left"/>
+      <w:pPr>
+        <w:ind w:left="2448" w:hanging="360"/>
+      </w:pPr>
+      <w:rPr>
+        <w:rFonts w:ascii="Wingdings" w:hAnsi="Wingdings" w:hint="default"/>
+      </w:rPr>
+    </w:lvl>
+    <w:lvl w:ilvl="3" w:tplc="04090001" w:tentative="1">
+      <w:start w:val="1"/>
+      <w:numFmt w:val="bullet"/>
+      <w:lvlText w:val=""/>
+      <w:lvlJc w:val="left"/>
+      <w:pPr>
+        <w:ind w:left="3168" w:hanging="360"/>
+      </w:pPr>
+      <w:rPr>
+        <w:rFonts w:ascii="Symbol" w:hAnsi="Symbol" w:hint="default"/>
+      </w:rPr>
+    </w:lvl>
+    <w:lvl w:ilvl="4" w:tplc="04090003" w:tentative="1">
+      <w:start w:val="1"/>
+      <w:numFmt w:val="bullet"/>
+      <w:lvlText w:val="o"/>
+      <w:lvlJc w:val="left"/>
+      <w:pPr>
+        <w:ind w:left="3888" w:hanging="360"/>
+      </w:pPr>
+      <w:rPr>
+        <w:rFonts w:ascii="Courier New" w:hAnsi="Courier New" w:cs="Courier New" w:hint="default"/>
+      </w:rPr>
+    </w:lvl>
+    <w:lvl w:ilvl="5" w:tplc="04090005" w:tentative="1">
+      <w:start w:val="1"/>
+      <w:numFmt w:val="bullet"/>
+      <w:lvlText w:val=""/>
+      <w:lvlJc w:val="left"/>
+      <w:pPr>
+        <w:ind w:left="4608" w:hanging="360"/>
+      </w:pPr>
+      <w:rPr>
+        <w:rFonts w:ascii="Wingdings" w:hAnsi="Wingdings" w:hint="default"/>
+      </w:rPr>
+    </w:lvl>
+    <w:lvl w:ilvl="6" w:tplc="04090001" w:tentative="1">
+      <w:start w:val="1"/>
+      <w:numFmt w:val="bullet"/>
+      <w:lvlText w:val=""/>
+      <w:lvlJc w:val="left"/>
+      <w:pPr>
+        <w:ind w:left="5328" w:hanging="360"/>
+      </w:pPr>
+      <w:rPr>
+        <w:rFonts w:ascii="Symbol" w:hAnsi="Symbol" w:hint="default"/>
+      </w:rPr>
+    </w:lvl>
+    <w:lvl w:ilvl="7" w:tplc="04090003" w:tentative="1">
+      <w:start w:val="1"/>
+      <w:numFmt w:val="bullet"/>
+      <w:lvlText w:val="o"/>
+      <w:lvlJc w:val="left"/>
+      <w:pPr>
+        <w:ind w:left="6048" w:hanging="360"/>
+      </w:pPr>
+      <w:rPr>
+        <w:rFonts w:ascii="Courier New" w:hAnsi="Courier New" w:cs="Courier New" w:hint="default"/>
+      </w:rPr>
+    </w:lvl>
+    <w:lvl w:ilvl="8" w:tplc="04090005" w:tentative="1">
+      <w:start w:val="1"/>
+      <w:numFmt w:val="bullet"/>
+      <w:lvlText w:val=""/>
+      <w:lvlJc w:val="left"/>
+      <w:pPr>
+        <w:ind w:left="6768" w:hanging="360"/>
+      </w:pPr>
+      <w:rPr>
+        <w:rFonts w:ascii="Wingdings" w:hAnsi="Wingdings" w:hint="default"/>
+      </w:rPr>
+    </w:lvl>
+  </w:abstractNum>
+  <w:abstractNum w:abstractNumId="10" w15:restartNumberingAfterBreak="0">
     <w:nsid w:val="7CD255F0"/>
     <w:multiLevelType w:val="hybridMultilevel"/>
     <w:tmpl w:val="1BBC66D6"/>
@@ -1447,7 +2080,7 @@
     <w:abstractNumId w:val="2"/>
   </w:num>
   <w:num w:numId="2">
-    <w:abstractNumId w:val="6"/>
+    <w:abstractNumId w:val="7"/>
   </w:num>
   <w:num w:numId="3">
     <w:abstractNumId w:val="1"/>
@@ -1468,7 +2101,7 @@
     <w:abstractNumId w:val="5"/>
   </w:num>
   <w:num w:numId="9">
-    <w:abstractNumId w:val="7"/>
+    <w:abstractNumId w:val="8"/>
   </w:num>
   <w:num w:numId="10">
     <w:abstractNumId w:val="3"/>
@@ -1477,7 +2110,13 @@
     <w:abstractNumId w:val="0"/>
   </w:num>
   <w:num w:numId="12">
-    <w:abstractNumId w:val="8"/>
+    <w:abstractNumId w:val="10"/>
+  </w:num>
+  <w:num w:numId="13">
+    <w:abstractNumId w:val="6"/>
+  </w:num>
+  <w:num w:numId="14">
+    <w:abstractNumId w:val="9"/>
   </w:num>
 </w:numbering>
 </file>
@@ -1872,12 +2511,18 @@
   <w:style w:type="paragraph" w:default="1" w:styleId="Normal">
     <w:name w:val="Normal"/>
     <w:qFormat/>
-    <w:rsid w:val="005B535B"/>
+    <w:rsid w:val="00547CE1"/>
     <w:pPr>
-      <w:jc w:val="center"/>
+      <w:tabs>
+        <w:tab w:val="left" w:pos="288"/>
+      </w:tabs>
+      <w:spacing w:after="120" w:line="228" w:lineRule="auto"/>
+      <w:ind w:firstLine="288"/>
+      <w:jc w:val="both"/>
     </w:pPr>
     <w:rPr>
-      <w:rFonts w:ascii="Times New Roman" w:hAnsi="Times New Roman"/>
+      <w:rFonts w:ascii="Times New Roman" w:eastAsia="MS Mincho" w:hAnsi="Times New Roman"/>
+      <w:spacing w:val="-1"/>
     </w:rPr>
   </w:style>
   <w:style w:type="paragraph" w:styleId="Heading1">
@@ -1902,7 +2547,6 @@
       <w:outlineLvl w:val="0"/>
     </w:pPr>
     <w:rPr>
-      <w:rFonts w:eastAsia="MS Mincho"/>
       <w:smallCaps/>
       <w:noProof/>
     </w:rPr>
@@ -1931,7 +2575,6 @@
       <w:outlineLvl w:val="1"/>
     </w:pPr>
     <w:rPr>
-      <w:rFonts w:eastAsia="MS Mincho"/>
       <w:i/>
       <w:iCs/>
       <w:noProof/>
@@ -1952,11 +2595,9 @@
       </w:numPr>
       <w:spacing w:line="240" w:lineRule="exact"/>
       <w:ind w:firstLine="288"/>
-      <w:jc w:val="both"/>
       <w:outlineLvl w:val="2"/>
     </w:pPr>
     <w:rPr>
-      <w:rFonts w:eastAsia="MS Mincho"/>
       <w:i/>
       <w:iCs/>
       <w:noProof/>
@@ -1980,11 +2621,9 @@
       </w:tabs>
       <w:spacing w:before="40" w:after="40"/>
       <w:ind w:firstLine="504"/>
-      <w:jc w:val="both"/>
       <w:outlineLvl w:val="3"/>
     </w:pPr>
     <w:rPr>
-      <w:rFonts w:eastAsia="MS Mincho"/>
       <w:i/>
       <w:iCs/>
       <w:noProof/>
@@ -2011,14 +2650,15 @@
   </w:style>
   <w:style w:type="character" w:default="1" w:styleId="DefaultParagraphFont">
     <w:name w:val="Default Paragraph Font"/>
-    <w:uiPriority w:val="99"/>
+    <w:uiPriority w:val="1"/>
+    <w:semiHidden/>
+    <w:unhideWhenUsed/>
   </w:style>
   <w:style w:type="table" w:default="1" w:styleId="TableNormal">
     <w:name w:val="Normal Table"/>
     <w:uiPriority w:val="99"/>
     <w:semiHidden/>
     <w:unhideWhenUsed/>
-    <w:qFormat/>
     <w:tblPr>
       <w:tblInd w:w="0" w:type="dxa"/>
       <w:tblCellMar>
@@ -2155,18 +2795,6 @@
     <w:link w:val="BodyTextChar"/>
     <w:uiPriority w:val="99"/>
     <w:rsid w:val="00753F7B"/>
-    <w:pPr>
-      <w:tabs>
-        <w:tab w:val="left" w:pos="288"/>
-      </w:tabs>
-      <w:spacing w:after="120" w:line="228" w:lineRule="auto"/>
-      <w:ind w:firstLine="288"/>
-      <w:jc w:val="both"/>
-    </w:pPr>
-    <w:rPr>
-      <w:rFonts w:eastAsia="MS Mincho"/>
-      <w:spacing w:val="-1"/>
-    </w:rPr>
   </w:style>
   <w:style w:type="character" w:customStyle="1" w:styleId="BodyTextChar">
     <w:name w:val="Body Text Char"/>
@@ -2448,6 +3076,184 @@
     <w:rPr>
       <w:color w:val="0563C1" w:themeColor="hyperlink"/>
       <w:u w:val="single"/>
+    </w:rPr>
+  </w:style>
+  <w:style w:type="paragraph" w:styleId="Subtitle">
+    <w:name w:val="Subtitle"/>
+    <w:basedOn w:val="Normal"/>
+    <w:next w:val="Normal"/>
+    <w:link w:val="SubtitleChar"/>
+    <w:uiPriority w:val="11"/>
+    <w:qFormat/>
+    <w:rsid w:val="00055AD4"/>
+    <w:pPr>
+      <w:numPr>
+        <w:ilvl w:val="1"/>
+      </w:numPr>
+      <w:spacing w:after="160"/>
+    </w:pPr>
+    <w:rPr>
+      <w:rFonts w:asciiTheme="minorHAnsi" w:eastAsiaTheme="minorEastAsia" w:hAnsiTheme="minorHAnsi" w:cstheme="minorBidi"/>
+      <w:color w:val="5A5A5A" w:themeColor="text1" w:themeTint="A5"/>
+      <w:spacing w:val="15"/>
+      <w:sz w:val="22"/>
+      <w:szCs w:val="22"/>
+    </w:rPr>
+  </w:style>
+  <w:style w:type="character" w:customStyle="1" w:styleId="SubtitleChar">
+    <w:name w:val="Subtitle Char"/>
+    <w:basedOn w:val="DefaultParagraphFont"/>
+    <w:link w:val="Subtitle"/>
+    <w:uiPriority w:val="11"/>
+    <w:rsid w:val="00055AD4"/>
+    <w:rPr>
+      <w:rFonts w:asciiTheme="minorHAnsi" w:eastAsiaTheme="minorEastAsia" w:hAnsiTheme="minorHAnsi" w:cstheme="minorBidi"/>
+      <w:color w:val="5A5A5A" w:themeColor="text1" w:themeTint="A5"/>
+      <w:spacing w:val="15"/>
+      <w:sz w:val="22"/>
+      <w:szCs w:val="22"/>
+    </w:rPr>
+  </w:style>
+  <w:style w:type="paragraph" w:styleId="ListParagraph">
+    <w:name w:val="List Paragraph"/>
+    <w:basedOn w:val="Normal"/>
+    <w:uiPriority w:val="34"/>
+    <w:qFormat/>
+    <w:rsid w:val="00A457AA"/>
+    <w:pPr>
+      <w:ind w:left="720"/>
+      <w:contextualSpacing/>
+    </w:pPr>
+  </w:style>
+  <w:style w:type="paragraph" w:styleId="TOCHeading">
+    <w:name w:val="TOC Heading"/>
+    <w:basedOn w:val="Heading1"/>
+    <w:next w:val="Normal"/>
+    <w:uiPriority w:val="39"/>
+    <w:unhideWhenUsed/>
+    <w:qFormat/>
+    <w:rsid w:val="00A457AA"/>
+    <w:pPr>
+      <w:numPr>
+        <w:numId w:val="0"/>
+      </w:numPr>
+      <w:tabs>
+        <w:tab w:val="clear" w:pos="216"/>
+        <w:tab w:val="clear" w:pos="288"/>
+      </w:tabs>
+      <w:spacing w:before="240" w:after="0" w:line="259" w:lineRule="auto"/>
+      <w:jc w:val="left"/>
+      <w:outlineLvl w:val="9"/>
+    </w:pPr>
+    <w:rPr>
+      <w:rFonts w:asciiTheme="majorHAnsi" w:eastAsiaTheme="majorEastAsia" w:hAnsiTheme="majorHAnsi" w:cstheme="majorBidi"/>
+      <w:smallCaps w:val="0"/>
+      <w:noProof w:val="0"/>
+      <w:color w:val="2E74B5" w:themeColor="accent1" w:themeShade="BF"/>
+      <w:spacing w:val="0"/>
+      <w:sz w:val="32"/>
+      <w:szCs w:val="32"/>
+    </w:rPr>
+  </w:style>
+  <w:style w:type="paragraph" w:styleId="TOC1">
+    <w:name w:val="toc 1"/>
+    <w:basedOn w:val="Normal"/>
+    <w:next w:val="Normal"/>
+    <w:autoRedefine/>
+    <w:uiPriority w:val="39"/>
+    <w:unhideWhenUsed/>
+    <w:rsid w:val="00A457AA"/>
+    <w:pPr>
+      <w:tabs>
+        <w:tab w:val="clear" w:pos="288"/>
+      </w:tabs>
+      <w:spacing w:after="100"/>
+    </w:pPr>
+  </w:style>
+  <w:style w:type="paragraph" w:styleId="TOC2">
+    <w:name w:val="toc 2"/>
+    <w:basedOn w:val="Normal"/>
+    <w:next w:val="Normal"/>
+    <w:autoRedefine/>
+    <w:uiPriority w:val="39"/>
+    <w:unhideWhenUsed/>
+    <w:rsid w:val="00A457AA"/>
+    <w:pPr>
+      <w:tabs>
+        <w:tab w:val="clear" w:pos="288"/>
+      </w:tabs>
+      <w:spacing w:after="100"/>
+      <w:ind w:left="200"/>
+    </w:pPr>
+  </w:style>
+  <w:style w:type="paragraph" w:styleId="FootnoteText">
+    <w:name w:val="footnote text"/>
+    <w:basedOn w:val="Normal"/>
+    <w:link w:val="FootnoteTextChar"/>
+    <w:uiPriority w:val="99"/>
+    <w:semiHidden/>
+    <w:unhideWhenUsed/>
+    <w:rsid w:val="00BF7DDB"/>
+    <w:pPr>
+      <w:spacing w:after="0" w:line="240" w:lineRule="auto"/>
+    </w:pPr>
+  </w:style>
+  <w:style w:type="character" w:customStyle="1" w:styleId="FootnoteTextChar">
+    <w:name w:val="Footnote Text Char"/>
+    <w:basedOn w:val="DefaultParagraphFont"/>
+    <w:link w:val="FootnoteText"/>
+    <w:uiPriority w:val="99"/>
+    <w:semiHidden/>
+    <w:rsid w:val="00BF7DDB"/>
+    <w:rPr>
+      <w:rFonts w:ascii="Times New Roman" w:eastAsia="MS Mincho" w:hAnsi="Times New Roman"/>
+      <w:spacing w:val="-1"/>
+    </w:rPr>
+  </w:style>
+  <w:style w:type="character" w:styleId="FootnoteReference">
+    <w:name w:val="footnote reference"/>
+    <w:basedOn w:val="DefaultParagraphFont"/>
+    <w:uiPriority w:val="99"/>
+    <w:semiHidden/>
+    <w:unhideWhenUsed/>
+    <w:rsid w:val="00BF7DDB"/>
+    <w:rPr>
+      <w:vertAlign w:val="superscript"/>
+    </w:rPr>
+  </w:style>
+  <w:style w:type="paragraph" w:styleId="EndnoteText">
+    <w:name w:val="endnote text"/>
+    <w:basedOn w:val="Normal"/>
+    <w:link w:val="EndnoteTextChar"/>
+    <w:uiPriority w:val="99"/>
+    <w:semiHidden/>
+    <w:unhideWhenUsed/>
+    <w:rsid w:val="00BF7DDB"/>
+    <w:pPr>
+      <w:spacing w:after="0" w:line="240" w:lineRule="auto"/>
+    </w:pPr>
+  </w:style>
+  <w:style w:type="character" w:customStyle="1" w:styleId="EndnoteTextChar">
+    <w:name w:val="Endnote Text Char"/>
+    <w:basedOn w:val="DefaultParagraphFont"/>
+    <w:link w:val="EndnoteText"/>
+    <w:uiPriority w:val="99"/>
+    <w:semiHidden/>
+    <w:rsid w:val="00BF7DDB"/>
+    <w:rPr>
+      <w:rFonts w:ascii="Times New Roman" w:eastAsia="MS Mincho" w:hAnsi="Times New Roman"/>
+      <w:spacing w:val="-1"/>
+    </w:rPr>
+  </w:style>
+  <w:style w:type="character" w:styleId="EndnoteReference">
+    <w:name w:val="endnote reference"/>
+    <w:basedOn w:val="DefaultParagraphFont"/>
+    <w:uiPriority w:val="99"/>
+    <w:semiHidden/>
+    <w:unhideWhenUsed/>
+    <w:rsid w:val="00BF7DDB"/>
+    <w:rPr>
+      <w:vertAlign w:val="superscript"/>
     </w:rPr>
   </w:style>
 </w:styles>
@@ -2746,4 +3552,33 @@
     </a:ext>
   </a:extLst>
 </a:theme>
+</file>
+
+<file path=customXml/item1.xml><?xml version="1.0" encoding="utf-8"?>
+<b:Sources xmlns:b="http://schemas.openxmlformats.org/officeDocument/2006/bibliography" xmlns="http://schemas.openxmlformats.org/officeDocument/2006/bibliography" SelectedStyle="\APASixthEditionOfficeOnline.xsl" StyleName="APA" Version="6">
+  <b:Source>
+    <b:Tag>Sta15</b:Tag>
+    <b:SourceType>DocumentFromInternetSite</b:SourceType>
+    <b:Guid>{D2806A55-052C-4449-A19F-7837980DFCFB}</b:Guid>
+    <b:Title>Final Project for Autumn 2015-2016</b:Title>
+    <b:Year>2015</b:Year>
+    <b:Author>
+      <b:Author>
+        <b:Corporate>Stanford University</b:Corporate>
+      </b:Author>
+    </b:Author>
+    <b:Month>December</b:Month>
+    <b:Day>1</b:Day>
+    <b:URL>https://web.stanford.edu/class/ee368/Project_Autumn_1516/</b:URL>
+    <b:RefOrder>1</b:RefOrder>
+  </b:Source>
+</b:Sources>
+</file>
+
+<file path=customXml/itemProps1.xml><?xml version="1.0" encoding="utf-8"?>
+<ds:datastoreItem xmlns:ds="http://schemas.openxmlformats.org/officeDocument/2006/customXml" ds:itemID="{6FD9A115-E50B-445D-8242-7BD6351453A5}">
+  <ds:schemaRefs>
+    <ds:schemaRef ds:uri="http://schemas.openxmlformats.org/officeDocument/2006/bibliography"/>
+  </ds:schemaRefs>
+</ds:datastoreItem>
 </file>
</xml_diff>

<commit_message>
Add II.A and II.B Existing literature and Methods that can be applied - in section II. RELATED WORK
</commit_message>
<xml_diff>
--- a/doc/Report.docx
+++ b/doc/Report.docx
@@ -462,10 +462,7 @@
         <w:pStyle w:val="Heading2"/>
       </w:pPr>
       <w:r>
-        <w:t>E</w:t>
-      </w:r>
-      <w:r>
-        <w:t>xisting literature</w:t>
+        <w:t>Existing literature</w:t>
       </w:r>
     </w:p>
     <w:p>
@@ -549,15 +546,133 @@
         <w:t xml:space="preserve"> </w:t>
       </w:r>
       <w:r>
-        <w:t>section</w:t>
-      </w:r>
-      <w:r>
-        <w:t>.</w:t>
-      </w:r>
-    </w:p>
-    <w:p>
-      <w:r>
-        <w:t xml:space="preserve">I have not found other papers that deal with the same problem as the one described in </w:t>
+        <w:t>section.</w:t>
+      </w:r>
+    </w:p>
+    <w:p>
+      <w:r>
+        <w:t>They are several other projects that try to solve the “darts detection” problem, but few of them are well documented or open-source.</w:t>
+      </w:r>
+      <w:r>
+        <w:t xml:space="preserve"> Some of them are presented below:</w:t>
+      </w:r>
+    </w:p>
+    <w:p>
+      <w:pPr>
+        <w:pStyle w:val="ListParagraph"/>
+        <w:numPr>
+          <w:ilvl w:val="0"/>
+          <w:numId w:val="16"/>
+        </w:numPr>
+      </w:pPr>
+      <w:r>
+        <w:rPr>
+          <w:i/>
+        </w:rPr>
+        <w:t>The Design and Implementation of an Automated Dartboard</w:t>
+      </w:r>
+      <w:r>
+        <w:rPr>
+          <w:rStyle w:val="EndnoteReference"/>
+          <w:i/>
+        </w:rPr>
+        <w:endnoteReference w:id="4"/>
+      </w:r>
+      <w:r>
+        <w:t>: Dart detection using microphones, implemented on a microcontroller.</w:t>
+      </w:r>
+    </w:p>
+    <w:p>
+      <w:pPr>
+        <w:pStyle w:val="ListParagraph"/>
+        <w:numPr>
+          <w:ilvl w:val="0"/>
+          <w:numId w:val="16"/>
+        </w:numPr>
+      </w:pPr>
+      <w:r>
+        <w:rPr>
+          <w:i/>
+        </w:rPr>
+        <w:lastRenderedPageBreak/>
+        <w:t xml:space="preserve">Darts hit recognition using </w:t>
+      </w:r>
+      <w:proofErr w:type="spellStart"/>
+      <w:r>
+        <w:rPr>
+          <w:i/>
+        </w:rPr>
+        <w:t>opencv</w:t>
+      </w:r>
+      <w:proofErr w:type="spellEnd"/>
+      <w:r>
+        <w:rPr>
+          <w:rStyle w:val="EndnoteReference"/>
+          <w:i/>
+        </w:rPr>
+        <w:endnoteReference w:id="5"/>
+      </w:r>
+      <w:r>
+        <w:t>: A Scala implementation in OpenCV using a camera. The program detects the dart in real time.</w:t>
+      </w:r>
+    </w:p>
+    <w:p>
+      <w:pPr>
+        <w:pStyle w:val="ListParagraph"/>
+        <w:numPr>
+          <w:ilvl w:val="0"/>
+          <w:numId w:val="16"/>
+        </w:numPr>
+      </w:pPr>
+      <w:r>
+        <w:rPr>
+          <w:i/>
+        </w:rPr>
+        <w:t>Object Recognition: The Darts Challenge</w:t>
+      </w:r>
+      <w:r>
+        <w:rPr>
+          <w:rStyle w:val="EndnoteReference"/>
+          <w:i/>
+        </w:rPr>
+        <w:endnoteReference w:id="6"/>
+      </w:r>
+      <w:r>
+        <w:t xml:space="preserve">: Using </w:t>
+      </w:r>
+      <w:r>
+        <w:t>Viola-Jones algorithm and</w:t>
+      </w:r>
+      <w:r>
+        <w:t xml:space="preserve"> </w:t>
+      </w:r>
+      <w:r>
+        <w:t>Hough transform to detect</w:t>
+      </w:r>
+      <w:r>
+        <w:t xml:space="preserve"> an arbitrary dartboard.</w:t>
+      </w:r>
+    </w:p>
+    <w:p>
+      <w:r>
+        <w:t>The mentioned projects did not offer complete solutions to my initial problem, but they are certainly a good place to start researching.</w:t>
+      </w:r>
+    </w:p>
+    <w:p>
+      <w:r>
+        <w:t>I have not found other</w:t>
+      </w:r>
+      <w:r>
+        <w:t xml:space="preserve"> </w:t>
+      </w:r>
+      <w:r>
+        <w:rPr>
+          <w:u w:val="single"/>
+        </w:rPr>
+        <w:t>scientific</w:t>
+      </w:r>
+      <w:r>
+        <w:t xml:space="preserve"> papers that deal with the same problem as the one described in </w:t>
       </w:r>
       <w:r>
         <w:fldChar w:fldCharType="begin"/>
@@ -575,13 +690,25 @@
         <w:fldChar w:fldCharType="end"/>
       </w:r>
       <w:r>
-        <w:t>, however it was easy to research on problems dealing with image processing in OpenGL. The laboratory guides</w:t>
+        <w:t>, however it was easy to research on</w:t>
+      </w:r>
+      <w:r>
+        <w:t xml:space="preserve"> general</w:t>
+      </w:r>
+      <w:r>
+        <w:t xml:space="preserve"> problems dealing with image processin</w:t>
+      </w:r>
+      <w:r>
+        <w:t>g in OpenCV</w:t>
+      </w:r>
+      <w:r>
+        <w:t>. The laboratory guides</w:t>
       </w:r>
       <w:r>
         <w:rPr>
           <w:rStyle w:val="EndnoteReference"/>
         </w:rPr>
-        <w:endnoteReference w:id="4"/>
+        <w:endnoteReference w:id="7"/>
       </w:r>
       <w:r>
         <w:t xml:space="preserve"> were also helpful in understanding the main concepts that are used in this project.</w:t>
@@ -592,8 +719,15 @@
         <w:pStyle w:val="Heading2"/>
       </w:pPr>
       <w:r>
-        <w:lastRenderedPageBreak/>
         <w:t>Methods that can be applied</w:t>
+      </w:r>
+    </w:p>
+    <w:p>
+      <w:r>
+        <w:t>They are several methods that can be applied and most of them are already implemented in OpenCV</w:t>
+      </w:r>
+      <w:r>
+        <w:t>. The following methods are widely used in pattern recognition problems:</w:t>
       </w:r>
     </w:p>
     <w:p>
@@ -605,10 +739,7 @@
         </w:numPr>
       </w:pPr>
       <w:r>
-        <w:t>thresholding</w:t>
-      </w:r>
-      <w:r>
-        <w:t>;</w:t>
+        <w:t>thresholding;</w:t>
       </w:r>
     </w:p>
     <w:p>
@@ -620,10 +751,7 @@
         </w:numPr>
       </w:pPr>
       <w:r>
-        <w:t>morphological processing</w:t>
-      </w:r>
-      <w:r>
-        <w:t>;</w:t>
+        <w:t>morphological processing;</w:t>
       </w:r>
     </w:p>
     <w:p>
@@ -635,10 +763,37 @@
         </w:numPr>
       </w:pPr>
       <w:r>
-        <w:t>image segmentation</w:t>
-      </w:r>
-      <w:r>
-        <w:t>.</w:t>
+        <w:t>n</w:t>
+      </w:r>
+      <w:r>
+        <w:t>oise filters</w:t>
+      </w:r>
+      <w:r>
+        <w:t xml:space="preserve"> (e.g. Gaussian filter);</w:t>
+      </w:r>
+    </w:p>
+    <w:p>
+      <w:pPr>
+        <w:pStyle w:val="ListParagraph"/>
+        <w:numPr>
+          <w:ilvl w:val="0"/>
+          <w:numId w:val="14"/>
+        </w:numPr>
+      </w:pPr>
+      <w:r>
+        <w:t>image segmentation;</w:t>
+      </w:r>
+    </w:p>
+    <w:p>
+      <w:pPr>
+        <w:pStyle w:val="ListParagraph"/>
+        <w:numPr>
+          <w:ilvl w:val="0"/>
+          <w:numId w:val="14"/>
+        </w:numPr>
+      </w:pPr>
+      <w:r>
+        <w:t>edge and line detection;</w:t>
       </w:r>
     </w:p>
     <w:p>
@@ -653,6 +808,8 @@
       <w:r>
         <w:t>&lt;MATLAB solution&gt;</w:t>
       </w:r>
+      <w:bookmarkStart w:id="1" w:name="_GoBack"/>
+      <w:bookmarkEnd w:id="1"/>
     </w:p>
     <w:p>
       <w:pPr>
@@ -743,8 +900,6 @@
       <w:pPr>
         <w:pStyle w:val="EndnoteText"/>
       </w:pPr>
-      <w:bookmarkStart w:id="1" w:name="_GoBack"/>
-      <w:bookmarkEnd w:id="1"/>
       <w:r>
         <w:rPr>
           <w:rStyle w:val="EndnoteReference"/>
@@ -835,9 +990,104 @@
           <w:rPr>
             <w:rStyle w:val="Hyperlink"/>
           </w:rPr>
+          <w:t>http://web.mit.edu/6.111/www/f2005/projects/mje_Project_Final_Report.pdf</w:t>
+        </w:r>
+      </w:hyperlink>
+    </w:p>
+  </w:endnote>
+  <w:endnote w:id="5">
+    <w:p>
+      <w:pPr>
+        <w:pStyle w:val="EndnoteText"/>
+      </w:pPr>
+      <w:r>
+        <w:rPr>
+          <w:rStyle w:val="EndnoteReference"/>
+        </w:rPr>
+        <w:endnoteRef/>
+      </w:r>
+      <w:r>
+        <w:t xml:space="preserve"> </w:t>
+      </w:r>
+      <w:hyperlink r:id="rId4" w:history="1">
+        <w:r>
+          <w:rPr>
+            <w:rStyle w:val="Hyperlink"/>
+          </w:rPr>
+          <w:t>https://github.com/vassdoki/opencv-darts</w:t>
+        </w:r>
+      </w:hyperlink>
+      <w:r>
+        <w:t xml:space="preserve">, </w:t>
+      </w:r>
+      <w:r>
+        <w:t>László Vass</w:t>
+      </w:r>
+    </w:p>
+  </w:endnote>
+  <w:endnote w:id="6">
+    <w:p>
+      <w:pPr>
+        <w:pStyle w:val="EndnoteText"/>
+      </w:pPr>
+      <w:r>
+        <w:rPr>
+          <w:rStyle w:val="EndnoteReference"/>
+        </w:rPr>
+        <w:endnoteRef/>
+      </w:r>
+      <w:r>
+        <w:t xml:space="preserve"> </w:t>
+      </w:r>
+      <w:hyperlink r:id="rId5" w:history="1">
+        <w:r>
+          <w:rPr>
+            <w:rStyle w:val="Hyperlink"/>
+          </w:rPr>
+          <w:t>https://github.com/louisditzel/OpenCV</w:t>
+        </w:r>
+      </w:hyperlink>
+      <w:r>
+        <w:t>, Ben Stokes</w:t>
+      </w:r>
+      <w:r>
+        <w:t xml:space="preserve">, Louis </w:t>
+      </w:r>
+      <w:proofErr w:type="spellStart"/>
+      <w:r>
+        <w:t>Ditzel</w:t>
+      </w:r>
+      <w:proofErr w:type="spellEnd"/>
+    </w:p>
+  </w:endnote>
+  <w:endnote w:id="7">
+    <w:p>
+      <w:pPr>
+        <w:pStyle w:val="EndnoteText"/>
+      </w:pPr>
+      <w:r>
+        <w:rPr>
+          <w:rStyle w:val="EndnoteReference"/>
+        </w:rPr>
+        <w:endnoteRef/>
+      </w:r>
+      <w:r>
+        <w:t xml:space="preserve"> </w:t>
+      </w:r>
+      <w:hyperlink r:id="rId6" w:history="1">
+        <w:r>
+          <w:rPr>
+            <w:rStyle w:val="Hyperlink"/>
+          </w:rPr>
           <w:t>http://users.utcluj.ro/~andrapetrovai/ip.html</w:t>
         </w:r>
       </w:hyperlink>
+      <w:r>
+        <w:rPr>
+          <w:rStyle w:val="Hyperlink"/>
+        </w:rPr>
+        <w:t xml:space="preserve">, </w:t>
+      </w:r>
     </w:p>
   </w:endnote>
 </w:endnotes>
@@ -871,6 +1121,119 @@
 <file path=word/numbering.xml><?xml version="1.0" encoding="utf-8"?>
 <w:numbering xmlns:wpc="http://schemas.microsoft.com/office/word/2010/wordprocessingCanvas" xmlns:cx="http://schemas.microsoft.com/office/drawing/2014/chartex" xmlns:cx1="http://schemas.microsoft.com/office/drawing/2015/9/8/chartex" xmlns:cx2="http://schemas.microsoft.com/office/drawing/2015/10/21/chartex" xmlns:cx3="http://schemas.microsoft.com/office/drawing/2016/5/9/chartex" xmlns:cx4="http://schemas.microsoft.com/office/drawing/2016/5/10/chartex" xmlns:cx5="http://schemas.microsoft.com/office/drawing/2016/5/11/chartex" xmlns:mc="http://schemas.openxmlformats.org/markup-compatibility/2006" xmlns:o="urn:schemas-microsoft-com:office:office" xmlns:r="http://schemas.openxmlformats.org/officeDocument/2006/relationships" xmlns:m="http://schemas.openxmlformats.org/officeDocument/2006/math" xmlns:v="urn:schemas-microsoft-com:vml" xmlns:wp14="http://schemas.microsoft.com/office/word/2010/wordprocessingDrawing" xmlns:wp="http://schemas.openxmlformats.org/drawingml/2006/wordprocessingDrawing" xmlns:w10="urn:schemas-microsoft-com:office:word" xmlns:w="http://schemas.openxmlformats.org/wordprocessingml/2006/main" xmlns:w14="http://schemas.microsoft.com/office/word/2010/wordml" xmlns:w15="http://schemas.microsoft.com/office/word/2012/wordml" xmlns:w16se="http://schemas.microsoft.com/office/word/2015/wordml/symex" xmlns:wpg="http://schemas.microsoft.com/office/word/2010/wordprocessingGroup" xmlns:wpi="http://schemas.microsoft.com/office/word/2010/wordprocessingInk" xmlns:wne="http://schemas.microsoft.com/office/word/2006/wordml" xmlns:wps="http://schemas.microsoft.com/office/word/2010/wordprocessingShape" mc:Ignorable="w14 w15 w16se wp14">
   <w:abstractNum w:abstractNumId="0" w15:restartNumberingAfterBreak="0">
+    <w:nsid w:val="060D4B46"/>
+    <w:multiLevelType w:val="hybridMultilevel"/>
+    <w:tmpl w:val="0790683A"/>
+    <w:lvl w:ilvl="0" w:tplc="04090001">
+      <w:start w:val="1"/>
+      <w:numFmt w:val="bullet"/>
+      <w:lvlText w:val=""/>
+      <w:lvlJc w:val="left"/>
+      <w:pPr>
+        <w:ind w:left="1008" w:hanging="360"/>
+      </w:pPr>
+      <w:rPr>
+        <w:rFonts w:ascii="Symbol" w:hAnsi="Symbol" w:hint="default"/>
+      </w:rPr>
+    </w:lvl>
+    <w:lvl w:ilvl="1" w:tplc="04090003" w:tentative="1">
+      <w:start w:val="1"/>
+      <w:numFmt w:val="bullet"/>
+      <w:lvlText w:val="o"/>
+      <w:lvlJc w:val="left"/>
+      <w:pPr>
+        <w:ind w:left="1728" w:hanging="360"/>
+      </w:pPr>
+      <w:rPr>
+        <w:rFonts w:ascii="Courier New" w:hAnsi="Courier New" w:cs="Courier New" w:hint="default"/>
+      </w:rPr>
+    </w:lvl>
+    <w:lvl w:ilvl="2" w:tplc="04090005" w:tentative="1">
+      <w:start w:val="1"/>
+      <w:numFmt w:val="bullet"/>
+      <w:lvlText w:val=""/>
+      <w:lvlJc w:val="left"/>
+      <w:pPr>
+        <w:ind w:left="2448" w:hanging="360"/>
+      </w:pPr>
+      <w:rPr>
+        <w:rFonts w:ascii="Wingdings" w:hAnsi="Wingdings" w:hint="default"/>
+      </w:rPr>
+    </w:lvl>
+    <w:lvl w:ilvl="3" w:tplc="04090001" w:tentative="1">
+      <w:start w:val="1"/>
+      <w:numFmt w:val="bullet"/>
+      <w:lvlText w:val=""/>
+      <w:lvlJc w:val="left"/>
+      <w:pPr>
+        <w:ind w:left="3168" w:hanging="360"/>
+      </w:pPr>
+      <w:rPr>
+        <w:rFonts w:ascii="Symbol" w:hAnsi="Symbol" w:hint="default"/>
+      </w:rPr>
+    </w:lvl>
+    <w:lvl w:ilvl="4" w:tplc="04090003" w:tentative="1">
+      <w:start w:val="1"/>
+      <w:numFmt w:val="bullet"/>
+      <w:lvlText w:val="o"/>
+      <w:lvlJc w:val="left"/>
+      <w:pPr>
+        <w:ind w:left="3888" w:hanging="360"/>
+      </w:pPr>
+      <w:rPr>
+        <w:rFonts w:ascii="Courier New" w:hAnsi="Courier New" w:cs="Courier New" w:hint="default"/>
+      </w:rPr>
+    </w:lvl>
+    <w:lvl w:ilvl="5" w:tplc="04090005" w:tentative="1">
+      <w:start w:val="1"/>
+      <w:numFmt w:val="bullet"/>
+      <w:lvlText w:val=""/>
+      <w:lvlJc w:val="left"/>
+      <w:pPr>
+        <w:ind w:left="4608" w:hanging="360"/>
+      </w:pPr>
+      <w:rPr>
+        <w:rFonts w:ascii="Wingdings" w:hAnsi="Wingdings" w:hint="default"/>
+      </w:rPr>
+    </w:lvl>
+    <w:lvl w:ilvl="6" w:tplc="04090001" w:tentative="1">
+      <w:start w:val="1"/>
+      <w:numFmt w:val="bullet"/>
+      <w:lvlText w:val=""/>
+      <w:lvlJc w:val="left"/>
+      <w:pPr>
+        <w:ind w:left="5328" w:hanging="360"/>
+      </w:pPr>
+      <w:rPr>
+        <w:rFonts w:ascii="Symbol" w:hAnsi="Symbol" w:hint="default"/>
+      </w:rPr>
+    </w:lvl>
+    <w:lvl w:ilvl="7" w:tplc="04090003" w:tentative="1">
+      <w:start w:val="1"/>
+      <w:numFmt w:val="bullet"/>
+      <w:lvlText w:val="o"/>
+      <w:lvlJc w:val="left"/>
+      <w:pPr>
+        <w:ind w:left="6048" w:hanging="360"/>
+      </w:pPr>
+      <w:rPr>
+        <w:rFonts w:ascii="Courier New" w:hAnsi="Courier New" w:cs="Courier New" w:hint="default"/>
+      </w:rPr>
+    </w:lvl>
+    <w:lvl w:ilvl="8" w:tplc="04090005" w:tentative="1">
+      <w:start w:val="1"/>
+      <w:numFmt w:val="bullet"/>
+      <w:lvlText w:val=""/>
+      <w:lvlJc w:val="left"/>
+      <w:pPr>
+        <w:ind w:left="6768" w:hanging="360"/>
+      </w:pPr>
+      <w:rPr>
+        <w:rFonts w:ascii="Wingdings" w:hAnsi="Wingdings" w:hint="default"/>
+      </w:rPr>
+    </w:lvl>
+  </w:abstractNum>
+  <w:abstractNum w:abstractNumId="1" w15:restartNumberingAfterBreak="0">
     <w:nsid w:val="20AF0333"/>
     <w:multiLevelType w:val="hybridMultilevel"/>
     <w:tmpl w:val="CB0E7F4E"/>
@@ -1012,7 +1375,7 @@
       </w:rPr>
     </w:lvl>
   </w:abstractNum>
-  <w:abstractNum w:abstractNumId="1" w15:restartNumberingAfterBreak="0">
+  <w:abstractNum w:abstractNumId="2" w15:restartNumberingAfterBreak="0">
     <w:nsid w:val="26FE1FCF"/>
     <w:multiLevelType w:val="hybridMultilevel"/>
     <w:tmpl w:val="33826962"/>
@@ -1173,7 +1536,7 @@
       </w:rPr>
     </w:lvl>
   </w:abstractNum>
-  <w:abstractNum w:abstractNumId="2" w15:restartNumberingAfterBreak="0">
+  <w:abstractNum w:abstractNumId="3" w15:restartNumberingAfterBreak="0">
     <w:nsid w:val="37660336"/>
     <w:multiLevelType w:val="hybridMultilevel"/>
     <w:tmpl w:val="78D27160"/>
@@ -1314,7 +1677,7 @@
       </w:rPr>
     </w:lvl>
   </w:abstractNum>
-  <w:abstractNum w:abstractNumId="3" w15:restartNumberingAfterBreak="0">
+  <w:abstractNum w:abstractNumId="4" w15:restartNumberingAfterBreak="0">
     <w:nsid w:val="39E54FC6"/>
     <w:multiLevelType w:val="singleLevel"/>
     <w:tmpl w:val="5B7288D4"/>
@@ -1334,7 +1697,93 @@
       </w:rPr>
     </w:lvl>
   </w:abstractNum>
-  <w:abstractNum w:abstractNumId="4" w15:restartNumberingAfterBreak="0">
+  <w:abstractNum w:abstractNumId="5" w15:restartNumberingAfterBreak="0">
+    <w:nsid w:val="3BB12FFD"/>
+    <w:multiLevelType w:val="hybridMultilevel"/>
+    <w:tmpl w:val="95125676"/>
+    <w:lvl w:ilvl="0" w:tplc="0409000F">
+      <w:start w:val="1"/>
+      <w:numFmt w:val="decimal"/>
+      <w:lvlText w:val="%1."/>
+      <w:lvlJc w:val="left"/>
+      <w:pPr>
+        <w:ind w:left="1008" w:hanging="360"/>
+      </w:pPr>
+    </w:lvl>
+    <w:lvl w:ilvl="1" w:tplc="04090019" w:tentative="1">
+      <w:start w:val="1"/>
+      <w:numFmt w:val="lowerLetter"/>
+      <w:lvlText w:val="%2."/>
+      <w:lvlJc w:val="left"/>
+      <w:pPr>
+        <w:ind w:left="1728" w:hanging="360"/>
+      </w:pPr>
+    </w:lvl>
+    <w:lvl w:ilvl="2" w:tplc="0409001B" w:tentative="1">
+      <w:start w:val="1"/>
+      <w:numFmt w:val="lowerRoman"/>
+      <w:lvlText w:val="%3."/>
+      <w:lvlJc w:val="right"/>
+      <w:pPr>
+        <w:ind w:left="2448" w:hanging="180"/>
+      </w:pPr>
+    </w:lvl>
+    <w:lvl w:ilvl="3" w:tplc="0409000F" w:tentative="1">
+      <w:start w:val="1"/>
+      <w:numFmt w:val="decimal"/>
+      <w:lvlText w:val="%4."/>
+      <w:lvlJc w:val="left"/>
+      <w:pPr>
+        <w:ind w:left="3168" w:hanging="360"/>
+      </w:pPr>
+    </w:lvl>
+    <w:lvl w:ilvl="4" w:tplc="04090019" w:tentative="1">
+      <w:start w:val="1"/>
+      <w:numFmt w:val="lowerLetter"/>
+      <w:lvlText w:val="%5."/>
+      <w:lvlJc w:val="left"/>
+      <w:pPr>
+        <w:ind w:left="3888" w:hanging="360"/>
+      </w:pPr>
+    </w:lvl>
+    <w:lvl w:ilvl="5" w:tplc="0409001B" w:tentative="1">
+      <w:start w:val="1"/>
+      <w:numFmt w:val="lowerRoman"/>
+      <w:lvlText w:val="%6."/>
+      <w:lvlJc w:val="right"/>
+      <w:pPr>
+        <w:ind w:left="4608" w:hanging="180"/>
+      </w:pPr>
+    </w:lvl>
+    <w:lvl w:ilvl="6" w:tplc="0409000F" w:tentative="1">
+      <w:start w:val="1"/>
+      <w:numFmt w:val="decimal"/>
+      <w:lvlText w:val="%7."/>
+      <w:lvlJc w:val="left"/>
+      <w:pPr>
+        <w:ind w:left="5328" w:hanging="360"/>
+      </w:pPr>
+    </w:lvl>
+    <w:lvl w:ilvl="7" w:tplc="04090019" w:tentative="1">
+      <w:start w:val="1"/>
+      <w:numFmt w:val="lowerLetter"/>
+      <w:lvlText w:val="%8."/>
+      <w:lvlJc w:val="left"/>
+      <w:pPr>
+        <w:ind w:left="6048" w:hanging="360"/>
+      </w:pPr>
+    </w:lvl>
+    <w:lvl w:ilvl="8" w:tplc="0409001B" w:tentative="1">
+      <w:start w:val="1"/>
+      <w:numFmt w:val="lowerRoman"/>
+      <w:lvlText w:val="%9."/>
+      <w:lvlJc w:val="right"/>
+      <w:pPr>
+        <w:ind w:left="6768" w:hanging="180"/>
+      </w:pPr>
+    </w:lvl>
+  </w:abstractNum>
+  <w:abstractNum w:abstractNumId="6" w15:restartNumberingAfterBreak="0">
     <w:nsid w:val="4189603E"/>
     <w:multiLevelType w:val="multilevel"/>
     <w:tmpl w:val="D4B4B71A"/>
@@ -1541,7 +1990,7 @@
       </w:rPr>
     </w:lvl>
   </w:abstractNum>
-  <w:abstractNum w:abstractNumId="5" w15:restartNumberingAfterBreak="0">
+  <w:abstractNum w:abstractNumId="7" w15:restartNumberingAfterBreak="0">
     <w:nsid w:val="52CA544A"/>
     <w:multiLevelType w:val="singleLevel"/>
     <w:tmpl w:val="987C499A"/>
@@ -1568,7 +2017,7 @@
       </w:rPr>
     </w:lvl>
   </w:abstractNum>
-  <w:abstractNum w:abstractNumId="6" w15:restartNumberingAfterBreak="0">
+  <w:abstractNum w:abstractNumId="8" w15:restartNumberingAfterBreak="0">
     <w:nsid w:val="600F5F45"/>
     <w:multiLevelType w:val="hybridMultilevel"/>
     <w:tmpl w:val="5A920F7A"/>
@@ -1681,7 +2130,7 @@
       </w:rPr>
     </w:lvl>
   </w:abstractNum>
-  <w:abstractNum w:abstractNumId="7" w15:restartNumberingAfterBreak="0">
+  <w:abstractNum w:abstractNumId="9" w15:restartNumberingAfterBreak="0">
     <w:nsid w:val="6C402C58"/>
     <w:multiLevelType w:val="hybridMultilevel"/>
     <w:tmpl w:val="3C0611EA"/>
@@ -1826,7 +2275,7 @@
       </w:rPr>
     </w:lvl>
   </w:abstractNum>
-  <w:abstractNum w:abstractNumId="8" w15:restartNumberingAfterBreak="0">
+  <w:abstractNum w:abstractNumId="10" w15:restartNumberingAfterBreak="0">
     <w:nsid w:val="6CD32DA8"/>
     <w:multiLevelType w:val="singleLevel"/>
     <w:tmpl w:val="166470C2"/>
@@ -1852,7 +2301,7 @@
       </w:rPr>
     </w:lvl>
   </w:abstractNum>
-  <w:abstractNum w:abstractNumId="9" w15:restartNumberingAfterBreak="0">
+  <w:abstractNum w:abstractNumId="11" w15:restartNumberingAfterBreak="0">
     <w:nsid w:val="72C94955"/>
     <w:multiLevelType w:val="hybridMultilevel"/>
     <w:tmpl w:val="1FBE12DA"/>
@@ -1965,7 +2414,7 @@
       </w:rPr>
     </w:lvl>
   </w:abstractNum>
-  <w:abstractNum w:abstractNumId="10" w15:restartNumberingAfterBreak="0">
+  <w:abstractNum w:abstractNumId="12" w15:restartNumberingAfterBreak="0">
     <w:nsid w:val="7CD255F0"/>
     <w:multiLevelType w:val="hybridMultilevel"/>
     <w:tmpl w:val="1BBC66D6"/>
@@ -2077,46 +2526,52 @@
     </w:lvl>
   </w:abstractNum>
   <w:num w:numId="1">
+    <w:abstractNumId w:val="3"/>
+  </w:num>
+  <w:num w:numId="2">
+    <w:abstractNumId w:val="9"/>
+  </w:num>
+  <w:num w:numId="3">
     <w:abstractNumId w:val="2"/>
   </w:num>
-  <w:num w:numId="2">
+  <w:num w:numId="4">
+    <w:abstractNumId w:val="6"/>
+  </w:num>
+  <w:num w:numId="5">
+    <w:abstractNumId w:val="6"/>
+  </w:num>
+  <w:num w:numId="6">
+    <w:abstractNumId w:val="6"/>
+  </w:num>
+  <w:num w:numId="7">
+    <w:abstractNumId w:val="6"/>
+  </w:num>
+  <w:num w:numId="8">
     <w:abstractNumId w:val="7"/>
   </w:num>
-  <w:num w:numId="3">
+  <w:num w:numId="9">
+    <w:abstractNumId w:val="10"/>
+  </w:num>
+  <w:num w:numId="10">
+    <w:abstractNumId w:val="4"/>
+  </w:num>
+  <w:num w:numId="11">
     <w:abstractNumId w:val="1"/>
   </w:num>
-  <w:num w:numId="4">
-    <w:abstractNumId w:val="4"/>
+  <w:num w:numId="12">
+    <w:abstractNumId w:val="12"/>
   </w:num>
-  <w:num w:numId="5">
-    <w:abstractNumId w:val="4"/>
-  </w:num>
-  <w:num w:numId="6">
-    <w:abstractNumId w:val="4"/>
-  </w:num>
-  <w:num w:numId="7">
-    <w:abstractNumId w:val="4"/>
-  </w:num>
-  <w:num w:numId="8">
-    <w:abstractNumId w:val="5"/>
-  </w:num>
-  <w:num w:numId="9">
+  <w:num w:numId="13">
     <w:abstractNumId w:val="8"/>
   </w:num>
-  <w:num w:numId="10">
-    <w:abstractNumId w:val="3"/>
+  <w:num w:numId="14">
+    <w:abstractNumId w:val="11"/>
   </w:num>
-  <w:num w:numId="11">
+  <w:num w:numId="15">
     <w:abstractNumId w:val="0"/>
   </w:num>
-  <w:num w:numId="12">
-    <w:abstractNumId w:val="10"/>
-  </w:num>
-  <w:num w:numId="13">
-    <w:abstractNumId w:val="6"/>
-  </w:num>
-  <w:num w:numId="14">
-    <w:abstractNumId w:val="9"/>
+  <w:num w:numId="16">
+    <w:abstractNumId w:val="5"/>
   </w:num>
 </w:numbering>
 </file>
@@ -3091,6 +3546,7 @@
         <w:ilvl w:val="1"/>
       </w:numPr>
       <w:spacing w:after="160"/>
+      <w:ind w:firstLine="288"/>
     </w:pPr>
     <w:rPr>
       <w:rFonts w:asciiTheme="minorHAnsi" w:eastAsiaTheme="minorEastAsia" w:hAnsiTheme="minorHAnsi" w:cstheme="minorBidi"/>
@@ -3254,6 +3710,18 @@
     <w:rsid w:val="00BF7DDB"/>
     <w:rPr>
       <w:vertAlign w:val="superscript"/>
+    </w:rPr>
+  </w:style>
+  <w:style w:type="character" w:styleId="FollowedHyperlink">
+    <w:name w:val="FollowedHyperlink"/>
+    <w:basedOn w:val="DefaultParagraphFont"/>
+    <w:uiPriority w:val="99"/>
+    <w:semiHidden/>
+    <w:unhideWhenUsed/>
+    <w:rsid w:val="006110ED"/>
+    <w:rPr>
+      <w:color w:val="954F72" w:themeColor="followedHyperlink"/>
+      <w:u w:val="single"/>
     </w:rPr>
   </w:style>
 </w:styles>
@@ -3576,7 +4044,7 @@
 </file>
 
 <file path=customXml/itemProps1.xml><?xml version="1.0" encoding="utf-8"?>
-<ds:datastoreItem xmlns:ds="http://schemas.openxmlformats.org/officeDocument/2006/customXml" ds:itemID="{6FD9A115-E50B-445D-8242-7BD6351453A5}">
+<ds:datastoreItem xmlns:ds="http://schemas.openxmlformats.org/officeDocument/2006/customXml" ds:itemID="{B0DC3A8E-D41C-48ED-A391-2DF88A94B67D}">
   <ds:schemaRefs>
     <ds:schemaRef ds:uri="http://schemas.openxmlformats.org/officeDocument/2006/bibliography"/>
   </ds:schemaRefs>

</xml_diff>